<commit_message>
Renamed case and case_information to clarify.
</commit_message>
<xml_diff>
--- a/tests/resources/Saved/_Traffic Judgment Entry.docx
+++ b/tests/resources/Saved/_Traffic Judgment Entry.docx
@@ -428,6 +428,84 @@
           <w:tab w:val="left" w:pos="3600"/>
           <w:tab w:val="left" w:pos="4320"/>
           <w:tab w:val="left" w:pos="4680"/>
+        </w:tabs>
+        <w:rPr>
+          <w:rFonts w:ascii="Palatino Linotype" w:hAnsi="Palatino Linotype"/>
+          <w:sz w:val="20"/>
+          <w:szCs w:val="20"/>
+        </w:rPr>
+      </w:pPr>
+      <w:r>
+        <w:rPr>
+          <w:rFonts w:ascii="Palatino Linotype" w:hAnsi="Palatino Linotype"/>
+          <w:sz w:val="20"/>
+          <w:szCs w:val="20"/>
+        </w:rPr>
+        <w:t xml:space="preserve"/>
+      </w:r>
+    </w:p>
+    <w:p>
+      <w:pPr>
+        <w:tabs>
+          <w:tab w:val="center" w:pos="4680"/>
+        </w:tabs>
+        <w:jc w:val="center"/>
+        <w:rPr>
+          <w:rFonts w:ascii="Palatino Linotype" w:hAnsi="Palatino Linotype"/>
+          <w:bCs/>
+          <w:sz w:val="20"/>
+          <w:szCs w:val="20"/>
+        </w:rPr>
+      </w:pPr>
+      <w:r>
+        <w:rPr>
+          <w:rFonts w:ascii="Palatino Linotype" w:hAnsi="Palatino Linotype"/>
+          <w:b/>
+          <w:bCs/>
+          <w:sz w:val="20"/>
+          <w:szCs w:val="20"/>
+          <w:u w:val="single"/>
+        </w:rPr>
+        <w:t>MAGISTRATE</w:t>
+      </w:r>
+      <w:r>
+        <w:rPr>
+          <w:rFonts w:ascii="Palatino Linotype" w:hAnsi="Palatino Linotype"/>
+          <w:b/>
+          <w:bCs/>
+          <w:sz w:val="20"/>
+          <w:szCs w:val="20"/>
+          <w:u w:val="single"/>
+        </w:rPr>
+        <w:t>’S</w:t>
+      </w:r>
+      <w:r>
+        <w:rPr>
+          <w:rFonts w:ascii="Palatino Linotype" w:hAnsi="Palatino Linotype"/>
+          <w:b/>
+          <w:bCs/>
+          <w:sz w:val="20"/>
+          <w:szCs w:val="20"/>
+          <w:u w:val="single"/>
+        </w:rPr>
+        <w:t xml:space="preserve"> </w:t>
+      </w:r>
+      <w:r>
+        <w:rPr>
+          <w:rFonts w:ascii="Palatino Linotype" w:hAnsi="Palatino Linotype"/>
+          <w:b/>
+          <w:bCs/>
+          <w:sz w:val="20"/>
+          <w:szCs w:val="20"/>
+          <w:u w:val="single"/>
+        </w:rPr>
+        <w:t xml:space="preserve">DECISION</w:t>
+      </w:r>
+    </w:p>
+    <w:p>
+      <w:pPr>
+        <w:tabs>
+          <w:tab w:val="center" w:pos="4680"/>
         </w:tabs>
         <w:rPr>
           <w:rFonts w:ascii="Palatino Linotype" w:hAnsi="Palatino Linotype"/>
@@ -1275,7 +1353,7 @@
           <w:sz w:val="20"/>
           <w:szCs w:val="20"/>
         </w:rPr>
-        <w:t xml:space="preserve"/>
+        <w:t xml:space="preserve">Magistrate</w:t>
       </w:r>
       <w:r>
         <w:rPr>
@@ -1291,7 +1369,7 @@
           <w:sz w:val="20"/>
           <w:szCs w:val="20"/>
         </w:rPr>
-        <w:t xml:space="preserve"/>
+        <w:t xml:space="preserve">Amanda</w:t>
       </w:r>
       <w:r>
         <w:rPr>
@@ -1307,7 +1385,7 @@
           <w:sz w:val="20"/>
           <w:szCs w:val="20"/>
         </w:rPr>
-        <w:t xml:space="preserve"/>
+        <w:t xml:space="preserve">Bunner</w:t>
       </w:r>
     </w:p>
     <w:p>
@@ -1327,6 +1405,118 @@
         <w:rPr>
           <w:rFonts w:ascii="Palatino Linotype" w:hAnsi="Palatino Linotype"/>
           <w:bCs/>
+          <w:sz w:val="20"/>
+          <w:szCs w:val="20"/>
+        </w:rPr>
+      </w:pPr>
+      <w:r>
+        <w:rPr>
+          <w:rFonts w:ascii="Palatino Linotype" w:hAnsi="Palatino Linotype"/>
+          <w:sz w:val="20"/>
+          <w:szCs w:val="20"/>
+        </w:rPr>
+        <w:t xml:space="preserve"/>
+      </w:r>
+    </w:p>
+    <w:p>
+      <w:pPr>
+        <w:tabs>
+          <w:tab w:val="center" w:pos="4680"/>
+        </w:tabs>
+        <w:jc w:val="both"/>
+        <w:rPr>
+          <w:rFonts w:ascii="Palatino Linotype" w:hAnsi="Palatino Linotype"/>
+          <w:b/>
+          <w:bCs/>
+          <w:i/>
+          <w:sz w:val="19"/>
+          <w:szCs w:val="19"/>
+        </w:rPr>
+      </w:pPr>
+      <w:r>
+        <w:rPr>
+          <w:rFonts w:ascii="Palatino Linotype" w:hAnsi="Palatino Linotype"/>
+          <w:b/>
+          <w:bCs/>
+          <w:i/>
+          <w:sz w:val="19"/>
+          <w:szCs w:val="19"/>
+        </w:rPr>
+        <w:t xml:space="preserve">Pursuant to Criminal Rule 19(D) and Traffic Rule 14, written objections to this magistrate’s decision must be filed within </w:t>
+      </w:r>
+      <w:r>
+        <w:rPr>
+          <w:rFonts w:ascii="Palatino Linotype" w:hAnsi="Palatino Linotype"/>
+          <w:b/>
+          <w:bCs/>
+          <w:i/>
+          <w:sz w:val="19"/>
+          <w:szCs w:val="19"/>
+        </w:rPr>
+        <w:t>14</w:t>
+      </w:r>
+      <w:r>
+        <w:rPr>
+          <w:rFonts w:ascii="Palatino Linotype" w:hAnsi="Palatino Linotype"/>
+          <w:b/>
+          <w:bCs/>
+          <w:i/>
+          <w:sz w:val="19"/>
+          <w:szCs w:val="19"/>
+        </w:rPr>
+        <w:t xml:space="preserve"> days of the filing of this decision. Any objections must state with specificity the grounds of the objections. </w:t>
+      </w:r>
+      <w:r>
+        <w:rPr>
+          <w:rFonts w:ascii="Palatino Linotype" w:hAnsi="Palatino Linotype"/>
+          <w:b/>
+          <w:bCs/>
+          <w:i/>
+          <w:sz w:val="19"/>
+          <w:szCs w:val="19"/>
+        </w:rPr>
+        <w:t xml:space="preserve">A </w:t>
+      </w:r>
+      <w:r>
+        <w:rPr>
+          <w:rFonts w:ascii="Palatino Linotype" w:hAnsi="Palatino Linotype"/>
+          <w:b/>
+          <w:bCs/>
+          <w:i/>
+          <w:sz w:val="19"/>
+          <w:szCs w:val="19"/>
+        </w:rPr>
+        <w:lastRenderedPageBreak/>
+        <w:t xml:space="preserve">party shall not assign as error on appeal the court’s adoption of this decision unless the party timely </w:t>
+      </w:r>
+      <w:r>
+        <w:rPr>
+          <w:rFonts w:ascii="Palatino Linotype" w:hAnsi="Palatino Linotype"/>
+          <w:b/>
+          <w:bCs/>
+          <w:i/>
+          <w:sz w:val="19"/>
+          <w:szCs w:val="19"/>
+        </w:rPr>
+        <w:t>files objections.</w:t>
+      </w:r>
+    </w:p>
+    <w:p>
+      <w:pPr>
+        <w:tabs>
+          <w:tab w:val="left" w:pos="-1080"/>
+          <w:tab w:val="left" w:pos="-720"/>
+          <w:tab w:val="left" w:pos="0"/>
+          <w:tab w:val="left" w:pos="720"/>
+          <w:tab w:val="left" w:pos="1440"/>
+          <w:tab w:val="left" w:pos="2160"/>
+          <w:tab w:val="left" w:pos="2880"/>
+          <w:tab w:val="left" w:pos="3600"/>
+          <w:tab w:val="left" w:pos="4320"/>
+          <w:tab w:val="left" w:pos="4680"/>
+        </w:tabs>
+        <w:rPr>
+          <w:rFonts w:ascii="Palatino Linotype" w:hAnsi="Palatino Linotype"/>
           <w:sz w:val="20"/>
           <w:szCs w:val="20"/>
         </w:rPr>
@@ -1471,6 +1661,14 @@
         <w:szCs w:val="20"/>
       </w:rPr>
     </w:pPr>
+    <w:r>
+      <w:rPr>
+        <w:rFonts w:ascii="Palatino Linotype" w:hAnsi="Palatino Linotype"/>
+        <w:sz w:val="20"/>
+        <w:szCs w:val="20"/>
+      </w:rPr>
+      <w:t xml:space="preserve">Magistrate Decision</w:t>
+    </w:r>
     <w:r>
       <w:rPr>
         <w:rFonts w:ascii="Palatino Linotype" w:hAnsi="Palatino Linotype"/>

</xml_diff>

<commit_message>
Working on cleaning up tests
</commit_message>
<xml_diff>
--- a/tests/resources/Saved/_Traffic Judgment Entry.docx
+++ b/tests/resources/Saved/_Traffic Judgment Entry.docx
@@ -584,7 +584,7 @@
           <w:sz w:val="20"/>
           <w:szCs w:val="20"/>
         </w:rPr>
-        <w:t xml:space="preserve"> for arraignment on December 12, 2021. </w:t>
+        <w:t xml:space="preserve"> for arraignment on December 18, 2021. </w:t>
       </w:r>
       <w:r>
         <w:rPr>
@@ -1157,7 +1157,7 @@
           <w:sz w:val="20"/>
           <w:szCs w:val="20"/>
         </w:rPr>
-        <w:t xml:space="preserve">December 12, 2021</w:t>
+        <w:t xml:space="preserve">December 18, 2021</w:t>
       </w:r>
       <w:r>
         <w:rPr>

</xml_diff>